<commit_message>
Broke up the problem
</commit_message>
<xml_diff>
--- a/ProblemSolving/Raught_Roland_fingers_ProblemSolving.docx
+++ b/ProblemSolving/Raught_Roland_fingers_ProblemSolving.docx
@@ -153,6 +153,82 @@
         </w:rPr>
         <w:t>goal is to figure out which fingers she will land on without counting to 1000.</w:t>
       </w:r>
+    </w:p>
+    <w:p>
+      <w:pPr>
+        <w:pStyle w:val="normal0"/>
+      </w:pPr>
+      <w:r>
+        <w:rPr>
+          <w:rFonts w:ascii="Consolas" w:eastAsia="Consolas" w:hAnsi="Consolas" w:cs="Consolas"/>
+          <w:b/>
+          <w:color w:val="333333"/>
+          <w:sz w:val="18"/>
+          <w:highlight w:val="white"/>
+        </w:rPr>
+        <w:t>2) Break the problem apart</w:t>
+      </w:r>
+    </w:p>
+    <w:p>
+      <w:pPr>
+        <w:pStyle w:val="normal0"/>
+        <w:numPr>
+          <w:ilvl w:val="0"/>
+          <w:numId w:val="2"/>
+        </w:numPr>
+        <w:rPr>
+          <w:rFonts w:ascii="Consolas" w:eastAsia="Consolas" w:hAnsi="Consolas" w:cs="Consolas"/>
+          <w:color w:val="333333"/>
+          <w:sz w:val="18"/>
+        </w:rPr>
+      </w:pPr>
+      <w:r>
+        <w:rPr>
+          <w:rFonts w:ascii="Consolas" w:eastAsia="Consolas" w:hAnsi="Consolas" w:cs="Consolas"/>
+          <w:color w:val="333333"/>
+          <w:sz w:val="18"/>
+          <w:highlight w:val="white"/>
+        </w:rPr>
+        <w:t xml:space="preserve">The </w:t>
+      </w:r>
+      <w:r>
+        <w:rPr>
+          <w:rFonts w:ascii="Consolas" w:eastAsia="Consolas" w:hAnsi="Consolas" w:cs="Consolas"/>
+          <w:color w:val="333333"/>
+          <w:sz w:val="18"/>
+          <w:highlight w:val="white"/>
+        </w:rPr>
+        <w:t>girl needs to figure out which finger will be the 10</w:t>
+      </w:r>
+      <w:r>
+        <w:rPr>
+          <w:rFonts w:ascii="Consolas" w:eastAsia="Consolas" w:hAnsi="Consolas" w:cs="Consolas"/>
+          <w:color w:val="333333"/>
+          <w:sz w:val="18"/>
+          <w:highlight w:val="white"/>
+          <w:vertAlign w:val="superscript"/>
+        </w:rPr>
+        <w:t>th</w:t>
+      </w:r>
+      <w:r>
+        <w:rPr>
+          <w:rFonts w:ascii="Consolas" w:eastAsia="Consolas" w:hAnsi="Consolas" w:cs="Consolas"/>
+          <w:color w:val="333333"/>
+          <w:sz w:val="18"/>
+          <w:highlight w:val="white"/>
+        </w:rPr>
+        <w:t xml:space="preserve"> when she beings with her thumb. She will then need to figure out where she will land for 100 and then 1000.</w:t>
+      </w:r>
+    </w:p>
+    <w:p>
+      <w:pPr>
+        <w:pStyle w:val="normal0"/>
+        <w:rPr>
+          <w:rFonts w:ascii="Consolas" w:eastAsia="Consolas" w:hAnsi="Consolas" w:cs="Consolas"/>
+          <w:color w:val="333333"/>
+          <w:sz w:val="18"/>
+        </w:rPr>
+      </w:pPr>
       <w:bookmarkStart w:id="0" w:name="_GoBack"/>
       <w:bookmarkEnd w:id="0"/>
     </w:p>

</xml_diff>